<commit_message>
[modify] add theory of video five and six and fix documents old
</commit_message>
<xml_diff>
--- a/Teoria/1. Instalación de Composer y Laravel 5.1.docx
+++ b/Teoria/1. Instalación de Composer y Laravel 5.1.docx
@@ -5,10 +5,21 @@
     <w:p>
       <w:pPr>
         <w:pStyle w:val="Normal"/>
-        <w:rPr/>
-      </w:pPr>
-      <w:r>
-        <w:rPr/>
+        <w:jc w:val="both"/>
+        <w:rPr>
+          <w:rFonts w:ascii="Bitstream Vera Sans" w:hAnsi="Bitstream Vera Sans"/>
+          <w:color w:val="000000"/>
+          <w:sz w:val="24"/>
+          <w:szCs w:val="24"/>
+        </w:rPr>
+      </w:pPr>
+      <w:r>
+        <w:rPr>
+          <w:rFonts w:ascii="Bitstream Vera Sans" w:hAnsi="Bitstream Vera Sans"/>
+          <w:color w:val="000000"/>
+          <w:sz w:val="24"/>
+          <w:szCs w:val="24"/>
+        </w:rPr>
         <w:drawing>
           <wp:anchor behindDoc="0" distT="0" distB="0" distL="0" distR="0" simplePos="0" locked="0" layoutInCell="1" allowOverlap="1" relativeHeight="0">
             <wp:simplePos x="0" y="0"/>
@@ -18,7 +29,7 @@
             <wp:positionV relativeFrom="paragraph">
               <wp:align>top</wp:align>
             </wp:positionV>
-            <wp:extent cx="4386580" cy="965835"/>
+            <wp:extent cx="4385945" cy="965835"/>
             <wp:effectExtent l="0" t="0" r="0" b="0"/>
             <wp:wrapSquare wrapText="largest"/>
             <wp:docPr id="0" name="Picture" descr=""/>
@@ -43,7 +54,7 @@
                   <pic:spPr bwMode="auto">
                     <a:xfrm>
                       <a:off x="0" y="0"/>
-                      <a:ext cx="4386580" cy="965835"/>
+                      <a:ext cx="4385945" cy="965835"/>
                     </a:xfrm>
                     <a:prstGeom prst="rect">
                       <a:avLst/>
@@ -66,106 +77,217 @@
     <w:p>
       <w:pPr>
         <w:pStyle w:val="Normal"/>
-        <w:rPr/>
-      </w:pPr>
-      <w:r>
-        <w:rPr/>
+        <w:jc w:val="both"/>
+        <w:rPr>
+          <w:rFonts w:ascii="Bitstream Vera Sans" w:hAnsi="Bitstream Vera Sans"/>
+          <w:color w:val="000000"/>
+          <w:sz w:val="24"/>
+          <w:szCs w:val="24"/>
+        </w:rPr>
+      </w:pPr>
+      <w:r>
+        <w:rPr>
+          <w:rFonts w:ascii="Bitstream Vera Sans" w:hAnsi="Bitstream Vera Sans"/>
+          <w:color w:val="000000"/>
+          <w:sz w:val="24"/>
+          <w:szCs w:val="24"/>
+        </w:rPr>
       </w:r>
     </w:p>
     <w:p>
       <w:pPr>
         <w:pStyle w:val="Normal"/>
-        <w:rPr/>
-      </w:pPr>
-      <w:r>
-        <w:rPr/>
+        <w:jc w:val="both"/>
+        <w:rPr>
+          <w:rFonts w:ascii="Bitstream Vera Sans" w:hAnsi="Bitstream Vera Sans"/>
+          <w:color w:val="000000"/>
+          <w:sz w:val="24"/>
+          <w:szCs w:val="24"/>
+        </w:rPr>
+      </w:pPr>
+      <w:r>
+        <w:rPr>
+          <w:rFonts w:ascii="Bitstream Vera Sans" w:hAnsi="Bitstream Vera Sans"/>
+          <w:color w:val="000000"/>
+          <w:sz w:val="24"/>
+          <w:szCs w:val="24"/>
+        </w:rPr>
       </w:r>
     </w:p>
     <w:p>
       <w:pPr>
         <w:pStyle w:val="Normal"/>
-        <w:rPr/>
-      </w:pPr>
-      <w:r>
-        <w:rPr/>
+        <w:jc w:val="both"/>
+        <w:rPr>
+          <w:rFonts w:ascii="Bitstream Vera Sans" w:hAnsi="Bitstream Vera Sans"/>
+          <w:color w:val="000000"/>
+          <w:sz w:val="24"/>
+          <w:szCs w:val="24"/>
+        </w:rPr>
+      </w:pPr>
+      <w:r>
+        <w:rPr>
+          <w:rFonts w:ascii="Bitstream Vera Sans" w:hAnsi="Bitstream Vera Sans"/>
+          <w:color w:val="000000"/>
+          <w:sz w:val="24"/>
+          <w:szCs w:val="24"/>
+        </w:rPr>
       </w:r>
     </w:p>
     <w:p>
       <w:pPr>
         <w:pStyle w:val="Normal"/>
-        <w:rPr/>
-      </w:pPr>
-      <w:r>
-        <w:rPr/>
+        <w:jc w:val="both"/>
+        <w:rPr>
+          <w:rFonts w:ascii="Bitstream Vera Sans" w:hAnsi="Bitstream Vera Sans"/>
+          <w:color w:val="000000"/>
+          <w:sz w:val="24"/>
+          <w:szCs w:val="24"/>
+        </w:rPr>
+      </w:pPr>
+      <w:r>
+        <w:rPr>
+          <w:rFonts w:ascii="Bitstream Vera Sans" w:hAnsi="Bitstream Vera Sans"/>
+          <w:color w:val="000000"/>
+          <w:sz w:val="24"/>
+          <w:szCs w:val="24"/>
+        </w:rPr>
       </w:r>
     </w:p>
     <w:p>
       <w:pPr>
         <w:pStyle w:val="Normal"/>
-        <w:rPr/>
-      </w:pPr>
-      <w:r>
-        <w:rPr/>
+        <w:jc w:val="both"/>
+        <w:rPr>
+          <w:rFonts w:ascii="Bitstream Vera Sans" w:hAnsi="Bitstream Vera Sans"/>
+          <w:color w:val="000000"/>
+          <w:sz w:val="24"/>
+          <w:szCs w:val="24"/>
+        </w:rPr>
+      </w:pPr>
+      <w:r>
+        <w:rPr>
+          <w:rFonts w:ascii="Bitstream Vera Sans" w:hAnsi="Bitstream Vera Sans"/>
+          <w:color w:val="000000"/>
+          <w:sz w:val="24"/>
+          <w:szCs w:val="24"/>
+        </w:rPr>
       </w:r>
     </w:p>
     <w:p>
       <w:pPr>
         <w:pStyle w:val="Cuerpodetexto"/>
         <w:jc w:val="both"/>
-        <w:rPr/>
-      </w:pPr>
-      <w:r>
-        <w:rPr/>
+        <w:rPr>
+          <w:rFonts w:ascii="Bitstream Vera Sans" w:hAnsi="Bitstream Vera Sans"/>
+          <w:color w:val="000000"/>
+          <w:sz w:val="24"/>
+          <w:szCs w:val="24"/>
+        </w:rPr>
+      </w:pPr>
+      <w:r>
+        <w:rPr>
+          <w:rFonts w:ascii="Bitstream Vera Sans" w:hAnsi="Bitstream Vera Sans"/>
+          <w:color w:val="000000"/>
+          <w:sz w:val="24"/>
+          <w:szCs w:val="24"/>
+        </w:rPr>
       </w:r>
     </w:p>
     <w:p>
       <w:pPr>
         <w:pStyle w:val="Cuerpodetexto"/>
         <w:jc w:val="both"/>
-        <w:rPr/>
-      </w:pPr>
-      <w:r>
-        <w:rPr/>
+        <w:rPr>
+          <w:rFonts w:ascii="Bitstream Vera Sans" w:hAnsi="Bitstream Vera Sans"/>
+          <w:color w:val="000000"/>
+          <w:sz w:val="24"/>
+          <w:szCs w:val="24"/>
+        </w:rPr>
+      </w:pPr>
+      <w:r>
+        <w:rPr>
+          <w:rFonts w:ascii="Bitstream Vera Sans" w:hAnsi="Bitstream Vera Sans"/>
+          <w:color w:val="000000"/>
+          <w:sz w:val="24"/>
+          <w:szCs w:val="24"/>
+        </w:rPr>
         <w:t xml:space="preserve">¡Bienvenidos al curso </w:t>
       </w:r>
       <w:r>
         <w:rPr>
           <w:rStyle w:val="Muydestacado"/>
+          <w:rFonts w:ascii="Bitstream Vera Sans" w:hAnsi="Bitstream Vera Sans"/>
+          <w:color w:val="000000"/>
+          <w:sz w:val="24"/>
+          <w:szCs w:val="24"/>
         </w:rPr>
         <w:t>Primeros Pasos con Laravel 5.*</w:t>
       </w:r>
       <w:r>
-        <w:rPr/>
+        <w:rPr>
+          <w:rFonts w:ascii="Bitstream Vera Sans" w:hAnsi="Bitstream Vera Sans"/>
+          <w:color w:val="000000"/>
+          <w:sz w:val="24"/>
+          <w:szCs w:val="24"/>
+        </w:rPr>
         <w:t xml:space="preserve">! Durante el transcurso de las siguientes </w:t>
       </w:r>
       <w:r>
         <w:rPr>
           <w:rStyle w:val="Muydestacado"/>
+          <w:rFonts w:ascii="Bitstream Vera Sans" w:hAnsi="Bitstream Vera Sans"/>
+          <w:color w:val="000000"/>
+          <w:sz w:val="24"/>
+          <w:szCs w:val="24"/>
         </w:rPr>
         <w:t>lecciones en video</w:t>
       </w:r>
       <w:r>
-        <w:rPr/>
+        <w:rPr>
+          <w:rFonts w:ascii="Bitstream Vera Sans" w:hAnsi="Bitstream Vera Sans"/>
+          <w:color w:val="000000"/>
+          <w:sz w:val="24"/>
+          <w:szCs w:val="24"/>
+        </w:rPr>
         <w:t xml:space="preserve">, aprenderás los fundamentos básicos para el desarrollo de aplicaciones con </w:t>
       </w:r>
       <w:r>
         <w:rPr>
           <w:rStyle w:val="Muydestacado"/>
+          <w:rFonts w:ascii="Bitstream Vera Sans" w:hAnsi="Bitstream Vera Sans"/>
+          <w:color w:val="000000"/>
+          <w:sz w:val="24"/>
+          <w:szCs w:val="24"/>
         </w:rPr>
         <w:t>Laravel 5.1 y 5.2</w:t>
       </w:r>
       <w:r>
-        <w:rPr/>
+        <w:rPr>
+          <w:rFonts w:ascii="Bitstream Vera Sans" w:hAnsi="Bitstream Vera Sans"/>
+          <w:color w:val="000000"/>
+          <w:sz w:val="24"/>
+          <w:szCs w:val="24"/>
+        </w:rPr>
         <w:t xml:space="preserve">. Este framework y estos conocimientos te proporcionarán las herramientas necesarias para construir </w:t>
       </w:r>
       <w:r>
         <w:rPr>
           <w:rStyle w:val="Muydestacado"/>
+          <w:rFonts w:ascii="Bitstream Vera Sans" w:hAnsi="Bitstream Vera Sans"/>
+          <w:color w:val="000000"/>
+          <w:sz w:val="24"/>
+          <w:szCs w:val="24"/>
         </w:rPr>
         <w:t>aplicaciones de PHP modernas</w:t>
       </w:r>
       <w:r>
-        <w:rPr/>
+        <w:rPr>
+          <w:rFonts w:ascii="Bitstream Vera Sans" w:hAnsi="Bitstream Vera Sans"/>
+          <w:color w:val="000000"/>
+          <w:sz w:val="24"/>
+          <w:szCs w:val="24"/>
+        </w:rPr>
         <w:t>, siguiendo estándares de desarrollo.</w:t>
       </w:r>
     </w:p>
@@ -173,10 +295,20 @@
       <w:pPr>
         <w:pStyle w:val="Cuerpodetexto"/>
         <w:jc w:val="both"/>
-        <w:rPr/>
-      </w:pPr>
-      <w:r>
-        <w:rPr/>
+        <w:rPr>
+          <w:rFonts w:ascii="Bitstream Vera Sans" w:hAnsi="Bitstream Vera Sans"/>
+          <w:color w:val="000000"/>
+          <w:sz w:val="24"/>
+          <w:szCs w:val="24"/>
+        </w:rPr>
+      </w:pPr>
+      <w:r>
+        <w:rPr>
+          <w:rFonts w:ascii="Bitstream Vera Sans" w:hAnsi="Bitstream Vera Sans"/>
+          <w:color w:val="000000"/>
+          <w:sz w:val="24"/>
+          <w:szCs w:val="24"/>
+        </w:rPr>
         <w:t>Este curso está dirigido para aquellas personas que conocen del lenguaje de programación PHP pero son principiantes en el desarrollo con frameworks o para quienes quieran comenzar a desarrollar aplicaciones y sitios web con Laravel.</w:t>
       </w:r>
     </w:p>
@@ -184,10 +316,20 @@
       <w:pPr>
         <w:pStyle w:val="Normal"/>
         <w:jc w:val="both"/>
-        <w:rPr/>
-      </w:pPr>
-      <w:r>
-        <w:rPr/>
+        <w:rPr>
+          <w:rFonts w:ascii="Bitstream Vera Sans" w:hAnsi="Bitstream Vera Sans"/>
+          <w:color w:val="000000"/>
+          <w:sz w:val="24"/>
+          <w:szCs w:val="24"/>
+        </w:rPr>
+      </w:pPr>
+      <w:r>
+        <w:rPr>
+          <w:rFonts w:ascii="Bitstream Vera Sans" w:hAnsi="Bitstream Vera Sans"/>
+          <w:color w:val="000000"/>
+          <w:sz w:val="24"/>
+          <w:szCs w:val="24"/>
+        </w:rPr>
         <w:t>Un framework es un marco base o estructura conceptual y tecnológica de soporte definido, normalmente con artefactos o módulos concretos de software, que puede servir de base para la organización y desarrollo de software.</w:t>
       </w:r>
     </w:p>
@@ -195,10 +337,20 @@
       <w:pPr>
         <w:pStyle w:val="Normal"/>
         <w:jc w:val="both"/>
-        <w:rPr/>
-      </w:pPr>
-      <w:r>
-        <w:rPr/>
+        <w:rPr>
+          <w:rFonts w:ascii="Bitstream Vera Sans" w:hAnsi="Bitstream Vera Sans"/>
+          <w:color w:val="000000"/>
+          <w:sz w:val="24"/>
+          <w:szCs w:val="24"/>
+        </w:rPr>
+      </w:pPr>
+      <w:r>
+        <w:rPr>
+          <w:rFonts w:ascii="Bitstream Vera Sans" w:hAnsi="Bitstream Vera Sans"/>
+          <w:color w:val="000000"/>
+          <w:sz w:val="24"/>
+          <w:szCs w:val="24"/>
+        </w:rPr>
       </w:r>
     </w:p>
     <w:p>
@@ -206,18 +358,22 @@
         <w:pStyle w:val="Normal"/>
         <w:jc w:val="both"/>
         <w:rPr>
-          <w:b/>
-          <w:bCs/>
-          <w:sz w:val="26"/>
-          <w:szCs w:val="26"/>
-        </w:rPr>
-      </w:pPr>
-      <w:r>
-        <w:rPr>
-          <w:b/>
-          <w:bCs/>
-          <w:sz w:val="26"/>
-          <w:szCs w:val="26"/>
+          <w:rFonts w:ascii="Bitstream Vera Sans" w:hAnsi="Bitstream Vera Sans"/>
+          <w:b/>
+          <w:bCs/>
+          <w:color w:val="000000"/>
+          <w:sz w:val="24"/>
+          <w:szCs w:val="24"/>
+        </w:rPr>
+      </w:pPr>
+      <w:r>
+        <w:rPr>
+          <w:rFonts w:ascii="Bitstream Vera Sans" w:hAnsi="Bitstream Vera Sans"/>
+          <w:b/>
+          <w:bCs/>
+          <w:color w:val="000000"/>
+          <w:sz w:val="24"/>
+          <w:szCs w:val="24"/>
         </w:rPr>
         <w:t>¿Por qué Laravel?</w:t>
       </w:r>
@@ -226,20 +382,40 @@
       <w:pPr>
         <w:pStyle w:val="Normal"/>
         <w:jc w:val="both"/>
-        <w:rPr/>
-      </w:pPr>
-      <w:r>
-        <w:rPr/>
+        <w:rPr>
+          <w:rFonts w:ascii="Bitstream Vera Sans" w:hAnsi="Bitstream Vera Sans"/>
+          <w:color w:val="000000"/>
+          <w:sz w:val="24"/>
+          <w:szCs w:val="24"/>
+        </w:rPr>
+      </w:pPr>
+      <w:r>
+        <w:rPr>
+          <w:rFonts w:ascii="Bitstream Vera Sans" w:hAnsi="Bitstream Vera Sans"/>
+          <w:color w:val="000000"/>
+          <w:sz w:val="24"/>
+          <w:szCs w:val="24"/>
+        </w:rPr>
       </w:r>
     </w:p>
     <w:p>
       <w:pPr>
         <w:pStyle w:val="Normal"/>
         <w:jc w:val="both"/>
-        <w:rPr/>
-      </w:pPr>
-      <w:r>
-        <w:rPr/>
+        <w:rPr>
+          <w:rFonts w:ascii="Bitstream Vera Sans" w:hAnsi="Bitstream Vera Sans"/>
+          <w:color w:val="000000"/>
+          <w:sz w:val="24"/>
+          <w:szCs w:val="24"/>
+        </w:rPr>
+      </w:pPr>
+      <w:r>
+        <w:rPr>
+          <w:rFonts w:ascii="Bitstream Vera Sans" w:hAnsi="Bitstream Vera Sans"/>
+          <w:color w:val="000000"/>
+          <w:sz w:val="24"/>
+          <w:szCs w:val="24"/>
+        </w:rPr>
         <w:t>Laravel es un framework de PHP de código libre creado por Taylor Otwell pensado en desarrollar aplicaciones de una manera  rápida con sintaxis elegante y expresiva, además de un conjunto de herramientas que nos facilitan el desarrollo como Eloquent ORM, migraciones, manejado por Composer, entre otras. Laravel es fácil de aprender, tiene una gran creciente comunidad de programadores y nos permite el desarrollo guiado por pruebas (TDD, por sus siglas en inglés “Test Driven Development”).</w:t>
       </w:r>
     </w:p>
@@ -247,10 +423,20 @@
       <w:pPr>
         <w:pStyle w:val="Normal"/>
         <w:jc w:val="both"/>
-        <w:rPr/>
-      </w:pPr>
-      <w:r>
-        <w:rPr/>
+        <w:rPr>
+          <w:rFonts w:ascii="Bitstream Vera Sans" w:hAnsi="Bitstream Vera Sans"/>
+          <w:color w:val="000000"/>
+          <w:sz w:val="24"/>
+          <w:szCs w:val="24"/>
+        </w:rPr>
+      </w:pPr>
+      <w:r>
+        <w:rPr>
+          <w:rFonts w:ascii="Bitstream Vera Sans" w:hAnsi="Bitstream Vera Sans"/>
+          <w:color w:val="000000"/>
+          <w:sz w:val="24"/>
+          <w:szCs w:val="24"/>
+        </w:rPr>
       </w:r>
     </w:p>
     <w:p>
@@ -258,14 +444,22 @@
         <w:pStyle w:val="Normal"/>
         <w:jc w:val="both"/>
         <w:rPr>
-          <w:b/>
-          <w:bCs/>
-        </w:rPr>
-      </w:pPr>
-      <w:r>
-        <w:rPr>
-          <w:b/>
-          <w:bCs/>
+          <w:rFonts w:ascii="Bitstream Vera Sans" w:hAnsi="Bitstream Vera Sans"/>
+          <w:b/>
+          <w:bCs/>
+          <w:color w:val="000000"/>
+          <w:sz w:val="24"/>
+          <w:szCs w:val="24"/>
+        </w:rPr>
+      </w:pPr>
+      <w:r>
+        <w:rPr>
+          <w:rFonts w:ascii="Bitstream Vera Sans" w:hAnsi="Bitstream Vera Sans"/>
+          <w:b/>
+          <w:bCs/>
+          <w:color w:val="000000"/>
+          <w:sz w:val="24"/>
+          <w:szCs w:val="24"/>
         </w:rPr>
         <w:t>Notas</w:t>
       </w:r>
@@ -278,10 +472,20 @@
           <w:numId w:val="1"/>
         </w:numPr>
         <w:jc w:val="both"/>
-        <w:rPr/>
-      </w:pPr>
-      <w:r>
-        <w:rPr/>
+        <w:rPr>
+          <w:rFonts w:ascii="Bitstream Vera Sans" w:hAnsi="Bitstream Vera Sans"/>
+          <w:color w:val="000000"/>
+          <w:sz w:val="24"/>
+          <w:szCs w:val="24"/>
+        </w:rPr>
+      </w:pPr>
+      <w:r>
+        <w:rPr>
+          <w:rFonts w:ascii="Bitstream Vera Sans" w:hAnsi="Bitstream Vera Sans"/>
+          <w:color w:val="000000"/>
+          <w:sz w:val="24"/>
+          <w:szCs w:val="24"/>
+        </w:rPr>
         <w:t>Para instalar Laravel usando Composer se sigue la estructura:</w:t>
       </w:r>
     </w:p>
@@ -289,10 +493,20 @@
       <w:pPr>
         <w:pStyle w:val="Normal"/>
         <w:jc w:val="both"/>
-        <w:rPr/>
-      </w:pPr>
-      <w:r>
-        <w:rPr/>
+        <w:rPr>
+          <w:rFonts w:ascii="Bitstream Vera Sans" w:hAnsi="Bitstream Vera Sans"/>
+          <w:color w:val="000000"/>
+          <w:sz w:val="24"/>
+          <w:szCs w:val="24"/>
+        </w:rPr>
+      </w:pPr>
+      <w:r>
+        <w:rPr>
+          <w:rFonts w:ascii="Bitstream Vera Sans" w:hAnsi="Bitstream Vera Sans"/>
+          <w:color w:val="000000"/>
+          <w:sz w:val="24"/>
+          <w:szCs w:val="24"/>
+        </w:rPr>
       </w:r>
     </w:p>
     <w:p>
@@ -300,14 +514,22 @@
         <w:pStyle w:val="Contenidodelatabla"/>
         <w:jc w:val="both"/>
         <w:rPr>
-          <w:b/>
-          <w:bCs/>
-        </w:rPr>
-      </w:pPr>
-      <w:r>
-        <w:rPr>
-          <w:b/>
-          <w:bCs/>
+          <w:rFonts w:ascii="Bitstream Vera Sans" w:hAnsi="Bitstream Vera Sans"/>
+          <w:b/>
+          <w:bCs/>
+          <w:color w:val="000000"/>
+          <w:sz w:val="24"/>
+          <w:szCs w:val="24"/>
+        </w:rPr>
+      </w:pPr>
+      <w:r>
+        <w:rPr>
+          <w:rFonts w:ascii="Bitstream Vera Sans" w:hAnsi="Bitstream Vera Sans"/>
+          <w:b/>
+          <w:bCs/>
+          <w:color w:val="000000"/>
+          <w:sz w:val="24"/>
+          <w:szCs w:val="24"/>
         </w:rPr>
         <w:t>composer create-project laravel/laravel nombre_proyecto "version"</w:t>
       </w:r>
@@ -316,10 +538,20 @@
       <w:pPr>
         <w:pStyle w:val="Contenidodelatabla"/>
         <w:jc w:val="both"/>
-        <w:rPr/>
-      </w:pPr>
-      <w:r>
-        <w:rPr/>
+        <w:rPr>
+          <w:rFonts w:ascii="Bitstream Vera Sans" w:hAnsi="Bitstream Vera Sans"/>
+          <w:color w:val="000000"/>
+          <w:sz w:val="24"/>
+          <w:szCs w:val="24"/>
+        </w:rPr>
+      </w:pPr>
+      <w:r>
+        <w:rPr>
+          <w:rFonts w:ascii="Bitstream Vera Sans" w:hAnsi="Bitstream Vera Sans"/>
+          <w:color w:val="000000"/>
+          <w:sz w:val="24"/>
+          <w:szCs w:val="24"/>
+        </w:rPr>
       </w:r>
     </w:p>
     <w:p>
@@ -330,10 +562,20 @@
           <w:numId w:val="2"/>
         </w:numPr>
         <w:jc w:val="both"/>
-        <w:rPr/>
-      </w:pPr>
-      <w:r>
-        <w:rPr/>
+        <w:rPr>
+          <w:rFonts w:ascii="Bitstream Vera Sans" w:hAnsi="Bitstream Vera Sans"/>
+          <w:color w:val="000000"/>
+          <w:sz w:val="24"/>
+          <w:szCs w:val="24"/>
+        </w:rPr>
+      </w:pPr>
+      <w:r>
+        <w:rPr>
+          <w:rFonts w:ascii="Bitstream Vera Sans" w:hAnsi="Bitstream Vera Sans"/>
+          <w:color w:val="000000"/>
+          <w:sz w:val="24"/>
+          <w:szCs w:val="24"/>
+        </w:rPr>
         <w:t>que en esta lección es:</w:t>
       </w:r>
     </w:p>
@@ -341,10 +583,20 @@
       <w:pPr>
         <w:pStyle w:val="Normal"/>
         <w:jc w:val="both"/>
-        <w:rPr/>
-      </w:pPr>
-      <w:r>
-        <w:rPr/>
+        <w:rPr>
+          <w:rFonts w:ascii="Bitstream Vera Sans" w:hAnsi="Bitstream Vera Sans"/>
+          <w:color w:val="000000"/>
+          <w:sz w:val="24"/>
+          <w:szCs w:val="24"/>
+        </w:rPr>
+      </w:pPr>
+      <w:r>
+        <w:rPr>
+          <w:rFonts w:ascii="Bitstream Vera Sans" w:hAnsi="Bitstream Vera Sans"/>
+          <w:color w:val="000000"/>
+          <w:sz w:val="24"/>
+          <w:szCs w:val="24"/>
+        </w:rPr>
       </w:r>
     </w:p>
     <w:p>
@@ -352,14 +604,22 @@
         <w:pStyle w:val="Contenidodelatabla"/>
         <w:jc w:val="both"/>
         <w:rPr>
-          <w:b/>
-          <w:bCs/>
-        </w:rPr>
-      </w:pPr>
-      <w:r>
-        <w:rPr>
-          <w:b/>
-          <w:bCs/>
+          <w:rFonts w:ascii="Bitstream Vera Sans" w:hAnsi="Bitstream Vera Sans"/>
+          <w:b/>
+          <w:bCs/>
+          <w:color w:val="000000"/>
+          <w:sz w:val="24"/>
+          <w:szCs w:val="24"/>
+        </w:rPr>
+      </w:pPr>
+      <w:r>
+        <w:rPr>
+          <w:rFonts w:ascii="Bitstream Vera Sans" w:hAnsi="Bitstream Vera Sans"/>
+          <w:b/>
+          <w:bCs/>
+          <w:color w:val="000000"/>
+          <w:sz w:val="24"/>
+          <w:szCs w:val="24"/>
         </w:rPr>
         <w:t>composer create-project laravel/laravel first_steps "5.1.*"</w:t>
       </w:r>
@@ -368,10 +628,20 @@
       <w:pPr>
         <w:pStyle w:val="Contenidodelatabla"/>
         <w:jc w:val="both"/>
-        <w:rPr/>
-      </w:pPr>
-      <w:r>
-        <w:rPr/>
+        <w:rPr>
+          <w:rFonts w:ascii="Bitstream Vera Sans" w:hAnsi="Bitstream Vera Sans"/>
+          <w:color w:val="000000"/>
+          <w:sz w:val="24"/>
+          <w:szCs w:val="24"/>
+        </w:rPr>
+      </w:pPr>
+      <w:r>
+        <w:rPr>
+          <w:rFonts w:ascii="Bitstream Vera Sans" w:hAnsi="Bitstream Vera Sans"/>
+          <w:color w:val="000000"/>
+          <w:sz w:val="24"/>
+          <w:szCs w:val="24"/>
+        </w:rPr>
       </w:r>
     </w:p>
     <w:p>
@@ -382,10 +652,20 @@
           <w:numId w:val="2"/>
         </w:numPr>
         <w:jc w:val="both"/>
-        <w:rPr/>
-      </w:pPr>
-      <w:r>
-        <w:rPr/>
+        <w:rPr>
+          <w:rFonts w:ascii="Bitstream Vera Sans" w:hAnsi="Bitstream Vera Sans"/>
+          <w:color w:val="000000"/>
+          <w:sz w:val="24"/>
+          <w:szCs w:val="24"/>
+        </w:rPr>
+      </w:pPr>
+      <w:r>
+        <w:rPr>
+          <w:rFonts w:ascii="Bitstream Vera Sans" w:hAnsi="Bitstream Vera Sans"/>
+          <w:color w:val="000000"/>
+          <w:sz w:val="24"/>
+          <w:szCs w:val="24"/>
+        </w:rPr>
         <w:t>Para levantar el servidor de Laravel podemos ejecutar en la consola dentro del directorio raíz del proyecto:</w:t>
       </w:r>
     </w:p>
@@ -393,10 +673,20 @@
       <w:pPr>
         <w:pStyle w:val="Normal"/>
         <w:jc w:val="both"/>
-        <w:rPr/>
-      </w:pPr>
-      <w:r>
-        <w:rPr/>
+        <w:rPr>
+          <w:rFonts w:ascii="Bitstream Vera Sans" w:hAnsi="Bitstream Vera Sans"/>
+          <w:color w:val="000000"/>
+          <w:sz w:val="24"/>
+          <w:szCs w:val="24"/>
+        </w:rPr>
+      </w:pPr>
+      <w:r>
+        <w:rPr>
+          <w:rFonts w:ascii="Bitstream Vera Sans" w:hAnsi="Bitstream Vera Sans"/>
+          <w:color w:val="000000"/>
+          <w:sz w:val="24"/>
+          <w:szCs w:val="24"/>
+        </w:rPr>
       </w:r>
     </w:p>
     <w:p>
@@ -404,14 +694,22 @@
         <w:pStyle w:val="Normal"/>
         <w:jc w:val="both"/>
         <w:rPr>
-          <w:b/>
-          <w:bCs/>
-        </w:rPr>
-      </w:pPr>
-      <w:r>
-        <w:rPr>
-          <w:b/>
-          <w:bCs/>
+          <w:rFonts w:ascii="Bitstream Vera Sans" w:hAnsi="Bitstream Vera Sans"/>
+          <w:b/>
+          <w:bCs/>
+          <w:color w:val="000000"/>
+          <w:sz w:val="24"/>
+          <w:szCs w:val="24"/>
+        </w:rPr>
+      </w:pPr>
+      <w:r>
+        <w:rPr>
+          <w:rFonts w:ascii="Bitstream Vera Sans" w:hAnsi="Bitstream Vera Sans"/>
+          <w:b/>
+          <w:bCs/>
+          <w:color w:val="000000"/>
+          <w:sz w:val="24"/>
+          <w:szCs w:val="24"/>
         </w:rPr>
         <w:t>php artisan serve</w:t>
       </w:r>
@@ -420,32 +718,67 @@
       <w:pPr>
         <w:pStyle w:val="Normal"/>
         <w:jc w:val="both"/>
-        <w:rPr/>
-      </w:pPr>
-      <w:r>
-        <w:rPr/>
+        <w:rPr>
+          <w:rFonts w:ascii="Bitstream Vera Sans" w:hAnsi="Bitstream Vera Sans"/>
+          <w:color w:val="000000"/>
+          <w:sz w:val="24"/>
+          <w:szCs w:val="24"/>
+        </w:rPr>
+      </w:pPr>
+      <w:r>
+        <w:rPr>
+          <w:rFonts w:ascii="Bitstream Vera Sans" w:hAnsi="Bitstream Vera Sans"/>
+          <w:color w:val="000000"/>
+          <w:sz w:val="24"/>
+          <w:szCs w:val="24"/>
+        </w:rPr>
       </w:r>
     </w:p>
     <w:p>
       <w:pPr>
         <w:pStyle w:val="Cuerpodetexto"/>
         <w:jc w:val="both"/>
-        <w:rPr/>
-      </w:pPr>
-      <w:r>
-        <w:rPr/>
+        <w:rPr>
+          <w:rFonts w:ascii="Bitstream Vera Sans" w:hAnsi="Bitstream Vera Sans"/>
+          <w:b/>
+          <w:bCs/>
+          <w:color w:val="000000"/>
+          <w:sz w:val="24"/>
+          <w:szCs w:val="24"/>
+        </w:rPr>
+      </w:pPr>
+      <w:r>
+        <w:rPr>
+          <w:rFonts w:ascii="Bitstream Vera Sans" w:hAnsi="Bitstream Vera Sans"/>
+          <w:color w:val="000000"/>
+          <w:sz w:val="24"/>
+          <w:szCs w:val="24"/>
+        </w:rPr>
         <w:t xml:space="preserve">Si quieres conocer más sobre los comandos: </w:t>
       </w:r>
-      <w:hyperlink r:id="rId3" w:tgtFrame="_blank">
+      <w:hyperlink r:id="rId3">
         <w:r>
           <w:rPr>
             <w:rStyle w:val="EnlacedeInternet"/>
+            <w:rFonts w:ascii="Bitstream Vera Sans" w:hAnsi="Bitstream Vera Sans"/>
+            <w:b/>
+            <w:bCs/>
+            <w:color w:val="000000"/>
+            <w:sz w:val="24"/>
+            <w:szCs w:val="24"/>
           </w:rPr>
           <w:t>Artisan, la interfaz de línea de comandos de Laravel</w:t>
         </w:r>
       </w:hyperlink>
       <w:r>
-        <w:rPr/>
+        <w:rPr>
+          <w:rFonts w:ascii="Bitstream Vera Sans" w:hAnsi="Bitstream Vera Sans"/>
+          <w:b/>
+          <w:bCs/>
+          <w:color w:val="000000"/>
+          <w:sz w:val="24"/>
+          <w:szCs w:val="24"/>
+        </w:rPr>
         <w:t xml:space="preserve"> </w:t>
       </w:r>
     </w:p>
@@ -462,22 +795,47 @@
         <w:spacing w:before="0" w:after="0"/>
         <w:ind w:left="720" w:right="0" w:hanging="283"/>
         <w:jc w:val="both"/>
-        <w:rPr/>
-      </w:pPr>
-      <w:r>
-        <w:rPr/>
+        <w:rPr>
+          <w:rFonts w:ascii="Bitstream Vera Sans" w:hAnsi="Bitstream Vera Sans"/>
+          <w:b/>
+          <w:bCs/>
+          <w:color w:val="000000"/>
+          <w:sz w:val="24"/>
+          <w:szCs w:val="24"/>
+        </w:rPr>
+      </w:pPr>
+      <w:r>
+        <w:rPr>
+          <w:rFonts w:ascii="Bitstream Vera Sans" w:hAnsi="Bitstream Vera Sans"/>
+          <w:color w:val="000000"/>
+          <w:sz w:val="24"/>
+          <w:szCs w:val="24"/>
+        </w:rPr>
         <w:t xml:space="preserve">Para crear los alias de comando de los que se habla en el video: </w:t>
       </w:r>
       <w:hyperlink r:id="rId4">
         <w:r>
           <w:rPr>
             <w:rStyle w:val="EnlacedeInternet"/>
+            <w:rFonts w:ascii="Bitstream Vera Sans" w:hAnsi="Bitstream Vera Sans"/>
+            <w:b/>
+            <w:bCs/>
+            <w:color w:val="000000"/>
+            <w:sz w:val="24"/>
+            <w:szCs w:val="24"/>
           </w:rPr>
           <w:t>Alias de comandos para la consola Windows/Linux/Mac</w:t>
         </w:r>
       </w:hyperlink>
       <w:r>
-        <w:rPr/>
+        <w:rPr>
+          <w:rFonts w:ascii="Bitstream Vera Sans" w:hAnsi="Bitstream Vera Sans"/>
+          <w:b/>
+          <w:bCs/>
+          <w:color w:val="000000"/>
+          <w:sz w:val="24"/>
+          <w:szCs w:val="24"/>
+        </w:rPr>
         <w:t xml:space="preserve">. </w:t>
       </w:r>
     </w:p>
@@ -493,10 +851,20 @@
         </w:tabs>
         <w:ind w:left="720" w:right="0" w:hanging="283"/>
         <w:jc w:val="both"/>
-        <w:rPr/>
-      </w:pPr>
-      <w:r>
-        <w:rPr/>
+        <w:rPr>
+          <w:rFonts w:ascii="Bitstream Vera Sans" w:hAnsi="Bitstream Vera Sans"/>
+          <w:color w:val="000000"/>
+          <w:sz w:val="24"/>
+          <w:szCs w:val="24"/>
+        </w:rPr>
+      </w:pPr>
+      <w:r>
+        <w:rPr>
+          <w:rFonts w:ascii="Bitstream Vera Sans" w:hAnsi="Bitstream Vera Sans"/>
+          <w:color w:val="000000"/>
+          <w:sz w:val="24"/>
+          <w:szCs w:val="24"/>
+        </w:rPr>
         <w:t xml:space="preserve">Puedes preparar tu entorno de desarrollo siguiendo los tutoriales que más se adapten a tus necesidades: </w:t>
       </w:r>
     </w:p>
@@ -513,22 +881,54 @@
         <w:spacing w:before="0" w:after="0"/>
         <w:ind w:left="707" w:right="0" w:hanging="283"/>
         <w:jc w:val="both"/>
-        <w:rPr/>
-      </w:pPr>
-      <w:r>
-        <w:rPr/>
-        <w:t xml:space="preserve">Serie de tutoriales sobre </w:t>
-      </w:r>
-      <w:hyperlink r:id="rId5" w:tgtFrame="_blank">
+        <w:rPr>
+          <w:rFonts w:ascii="Bitstream Vera Sans" w:hAnsi="Bitstream Vera Sans"/>
+          <w:color w:val="000000"/>
+          <w:sz w:val="24"/>
+          <w:szCs w:val="24"/>
+        </w:rPr>
+      </w:pPr>
+      <w:r>
+        <w:rPr>
+          <w:rFonts w:ascii="Bitstream Vera Sans" w:hAnsi="Bitstream Vera Sans"/>
+          <w:color w:val="000000"/>
+          <w:sz w:val="24"/>
+          <w:szCs w:val="24"/>
+        </w:rPr>
+        <w:t>Serie de tutoriales sobre</w:t>
+      </w:r>
+      <w:r>
+        <w:rPr>
+          <w:rFonts w:ascii="Bitstream Vera Sans" w:hAnsi="Bitstream Vera Sans"/>
+          <w:b/>
+          <w:bCs/>
+          <w:color w:val="000000"/>
+          <w:sz w:val="24"/>
+          <w:szCs w:val="24"/>
+        </w:rPr>
+        <w:t xml:space="preserve"> </w:t>
+      </w:r>
+      <w:hyperlink r:id="rId5">
         <w:r>
           <w:rPr>
             <w:rStyle w:val="EnlacedeInternet"/>
+            <w:rFonts w:ascii="Bitstream Vera Sans" w:hAnsi="Bitstream Vera Sans"/>
+            <w:b/>
+            <w:bCs/>
+            <w:color w:val="000000"/>
+            <w:sz w:val="24"/>
+            <w:szCs w:val="24"/>
           </w:rPr>
           <w:t>Instalación y configuración de entornos de trabajo</w:t>
         </w:r>
       </w:hyperlink>
       <w:r>
-        <w:rPr/>
+        <w:rPr>
+          <w:rFonts w:ascii="Bitstream Vera Sans" w:hAnsi="Bitstream Vera Sans"/>
+          <w:color w:val="000000"/>
+          <w:sz w:val="24"/>
+          <w:szCs w:val="24"/>
+        </w:rPr>
         <w:t xml:space="preserve">. </w:t>
       </w:r>
     </w:p>
@@ -545,22 +945,58 @@
         <w:spacing w:before="0" w:after="0"/>
         <w:ind w:left="707" w:right="0" w:hanging="283"/>
         <w:jc w:val="both"/>
-        <w:rPr/>
-      </w:pPr>
-      <w:r>
-        <w:rPr/>
-        <w:t xml:space="preserve">Serie de tutoriales para trabajar con </w:t>
-      </w:r>
-      <w:hyperlink r:id="rId6" w:tgtFrame="_blank">
+        <w:rPr>
+          <w:rFonts w:ascii="Bitstream Vera Sans" w:hAnsi="Bitstream Vera Sans"/>
+          <w:b/>
+          <w:bCs/>
+          <w:color w:val="000000"/>
+          <w:sz w:val="24"/>
+          <w:szCs w:val="24"/>
+        </w:rPr>
+      </w:pPr>
+      <w:r>
+        <w:rPr>
+          <w:rFonts w:ascii="Bitstream Vera Sans" w:hAnsi="Bitstream Vera Sans"/>
+          <w:color w:val="000000"/>
+          <w:sz w:val="24"/>
+          <w:szCs w:val="24"/>
+        </w:rPr>
+        <w:t>Serie de tutoriales para trabajar con</w:t>
+      </w:r>
+      <w:r>
+        <w:rPr>
+          <w:rFonts w:ascii="Bitstream Vera Sans" w:hAnsi="Bitstream Vera Sans"/>
+          <w:b/>
+          <w:bCs/>
+          <w:color w:val="000000"/>
+          <w:sz w:val="24"/>
+          <w:szCs w:val="24"/>
+        </w:rPr>
+        <w:t xml:space="preserve"> </w:t>
+      </w:r>
+      <w:hyperlink r:id="rId6">
         <w:r>
           <w:rPr>
             <w:rStyle w:val="EnlacedeInternet"/>
+            <w:rFonts w:ascii="Bitstream Vera Sans" w:hAnsi="Bitstream Vera Sans"/>
+            <w:b/>
+            <w:bCs/>
+            <w:color w:val="000000"/>
+            <w:sz w:val="24"/>
+            <w:szCs w:val="24"/>
           </w:rPr>
           <w:t>Vagrant y Homestead</w:t>
         </w:r>
       </w:hyperlink>
       <w:r>
-        <w:rPr/>
+        <w:rPr>
+          <w:rFonts w:ascii="Bitstream Vera Sans" w:hAnsi="Bitstream Vera Sans"/>
+          <w:b/>
+          <w:bCs/>
+          <w:color w:val="000000"/>
+          <w:sz w:val="24"/>
+          <w:szCs w:val="24"/>
+        </w:rPr>
         <w:t xml:space="preserve">. </w:t>
       </w:r>
     </w:p>
@@ -576,18 +1012,38 @@
         </w:tabs>
         <w:ind w:left="707" w:right="0" w:hanging="283"/>
         <w:jc w:val="both"/>
-        <w:rPr/>
-      </w:pPr>
-      <w:hyperlink r:id="rId7" w:tgtFrame="_blank">
+        <w:rPr>
+          <w:rFonts w:ascii="Bitstream Vera Sans" w:hAnsi="Bitstream Vera Sans"/>
+          <w:b/>
+          <w:bCs/>
+          <w:color w:val="000000"/>
+          <w:sz w:val="24"/>
+          <w:szCs w:val="24"/>
+        </w:rPr>
+      </w:pPr>
+      <w:hyperlink r:id="rId7">
         <w:r>
           <w:rPr>
             <w:rStyle w:val="EnlacedeInternet"/>
+            <w:rFonts w:ascii="Bitstream Vera Sans" w:hAnsi="Bitstream Vera Sans"/>
+            <w:b/>
+            <w:bCs/>
+            <w:color w:val="000000"/>
+            <w:sz w:val="24"/>
+            <w:szCs w:val="24"/>
           </w:rPr>
           <w:t>Cómo instalar Composer y Laravel en Windows</w:t>
         </w:r>
       </w:hyperlink>
       <w:r>
-        <w:rPr/>
+        <w:rPr>
+          <w:rFonts w:ascii="Bitstream Vera Sans" w:hAnsi="Bitstream Vera Sans"/>
+          <w:b/>
+          <w:bCs/>
+          <w:color w:val="000000"/>
+          <w:sz w:val="24"/>
+          <w:szCs w:val="24"/>
+        </w:rPr>
         <w:t xml:space="preserve">. </w:t>
       </w:r>
     </w:p>
@@ -603,10 +1059,20 @@
         </w:tabs>
         <w:ind w:left="720" w:right="0" w:hanging="283"/>
         <w:jc w:val="both"/>
-        <w:rPr/>
-      </w:pPr>
-      <w:r>
-        <w:rPr/>
+        <w:rPr>
+          <w:rFonts w:ascii="Bitstream Vera Sans" w:hAnsi="Bitstream Vera Sans"/>
+          <w:color w:val="000000"/>
+          <w:sz w:val="24"/>
+          <w:szCs w:val="24"/>
+        </w:rPr>
+      </w:pPr>
+      <w:r>
+        <w:rPr>
+          <w:rFonts w:ascii="Bitstream Vera Sans" w:hAnsi="Bitstream Vera Sans"/>
+          <w:color w:val="000000"/>
+          <w:sz w:val="24"/>
+          <w:szCs w:val="24"/>
+        </w:rPr>
         <w:t xml:space="preserve">Para saber más sobre la instalación de Laravel: </w:t>
       </w:r>
     </w:p>
@@ -623,18 +1089,38 @@
         <w:spacing w:before="0" w:after="0"/>
         <w:ind w:left="707" w:right="0" w:hanging="283"/>
         <w:jc w:val="both"/>
-        <w:rPr/>
-      </w:pPr>
-      <w:hyperlink r:id="rId8" w:tgtFrame="_blank">
+        <w:rPr>
+          <w:rFonts w:ascii="Bitstream Vera Sans" w:hAnsi="Bitstream Vera Sans"/>
+          <w:b/>
+          <w:bCs/>
+          <w:color w:val="000000"/>
+          <w:sz w:val="24"/>
+          <w:szCs w:val="24"/>
+        </w:rPr>
+      </w:pPr>
+      <w:hyperlink r:id="rId8">
         <w:r>
           <w:rPr>
             <w:rStyle w:val="EnlacedeInternet"/>
+            <w:rFonts w:ascii="Bitstream Vera Sans" w:hAnsi="Bitstream Vera Sans"/>
+            <w:b/>
+            <w:bCs/>
+            <w:color w:val="000000"/>
+            <w:sz w:val="24"/>
+            <w:szCs w:val="24"/>
           </w:rPr>
           <w:t>Como instalar Laravel 5.1</w:t>
         </w:r>
       </w:hyperlink>
       <w:r>
-        <w:rPr/>
+        <w:rPr>
+          <w:rFonts w:ascii="Bitstream Vera Sans" w:hAnsi="Bitstream Vera Sans"/>
+          <w:b/>
+          <w:bCs/>
+          <w:color w:val="000000"/>
+          <w:sz w:val="24"/>
+          <w:szCs w:val="24"/>
+        </w:rPr>
         <w:t xml:space="preserve"> </w:t>
       </w:r>
     </w:p>
@@ -650,22 +1136,47 @@
         </w:tabs>
         <w:ind w:left="707" w:right="0" w:hanging="283"/>
         <w:jc w:val="both"/>
-        <w:rPr/>
-      </w:pPr>
-      <w:r>
-        <w:rPr/>
+        <w:rPr>
+          <w:rFonts w:ascii="Bitstream Vera Sans" w:hAnsi="Bitstream Vera Sans"/>
+          <w:b/>
+          <w:bCs/>
+          <w:color w:val="000000"/>
+          <w:sz w:val="24"/>
+          <w:szCs w:val="24"/>
+        </w:rPr>
+      </w:pPr>
+      <w:r>
+        <w:rPr>
+          <w:rFonts w:ascii="Bitstream Vera Sans" w:hAnsi="Bitstream Vera Sans"/>
+          <w:color w:val="000000"/>
+          <w:sz w:val="24"/>
+          <w:szCs w:val="24"/>
+        </w:rPr>
         <w:t xml:space="preserve">Con Laravel Homestead: </w:t>
       </w:r>
-      <w:hyperlink r:id="rId9" w:tgtFrame="_blank">
+      <w:hyperlink r:id="rId9">
         <w:r>
           <w:rPr>
             <w:rStyle w:val="EnlacedeInternet"/>
+            <w:rFonts w:ascii="Bitstream Vera Sans" w:hAnsi="Bitstream Vera Sans"/>
+            <w:b/>
+            <w:bCs/>
+            <w:color w:val="000000"/>
+            <w:sz w:val="24"/>
+            <w:szCs w:val="24"/>
           </w:rPr>
           <w:t>Crea tu entorno profesional de desarrollo con Vagrant y Homestead</w:t>
         </w:r>
       </w:hyperlink>
       <w:r>
-        <w:rPr/>
+        <w:rPr>
+          <w:rFonts w:ascii="Bitstream Vera Sans" w:hAnsi="Bitstream Vera Sans"/>
+          <w:b/>
+          <w:bCs/>
+          <w:color w:val="000000"/>
+          <w:sz w:val="24"/>
+          <w:szCs w:val="24"/>
+        </w:rPr>
         <w:t xml:space="preserve"> </w:t>
       </w:r>
     </w:p>
@@ -681,20 +1192,39 @@
         </w:tabs>
         <w:ind w:left="707" w:right="0" w:hanging="283"/>
         <w:jc w:val="both"/>
-        <w:rPr/>
-      </w:pPr>
-      <w:r>
-        <w:rPr/>
+        <w:rPr>
+          <w:rFonts w:ascii="Bitstream Vera Sans" w:hAnsi="Bitstream Vera Sans"/>
+          <w:color w:val="000000"/>
+          <w:sz w:val="24"/>
+          <w:szCs w:val="24"/>
+        </w:rPr>
+      </w:pPr>
+      <w:r>
+        <w:rPr>
+          <w:rFonts w:ascii="Bitstream Vera Sans" w:hAnsi="Bitstream Vera Sans"/>
+          <w:color w:val="000000"/>
+          <w:sz w:val="24"/>
+          <w:szCs w:val="24"/>
+        </w:rPr>
         <w:t xml:space="preserve">Para conocer sobre </w:t>
       </w:r>
       <w:r>
         <w:rPr>
           <w:rStyle w:val="Muydestacado"/>
+          <w:rFonts w:ascii="Bitstream Vera Sans" w:hAnsi="Bitstream Vera Sans"/>
+          <w:color w:val="000000"/>
+          <w:sz w:val="24"/>
+          <w:szCs w:val="24"/>
         </w:rPr>
         <w:t>Composer</w:t>
       </w:r>
       <w:r>
-        <w:rPr/>
+        <w:rPr>
+          <w:rFonts w:ascii="Bitstream Vera Sans" w:hAnsi="Bitstream Vera Sans"/>
+          <w:color w:val="000000"/>
+          <w:sz w:val="24"/>
+          <w:szCs w:val="24"/>
+        </w:rPr>
         <w:t xml:space="preserve">, el manejador de dependencias de PHP, es decir, es una herramienta para descargar paquetes, componentes, frameworks de PHP que nos permite llevar un control de qué instalar y cuál versión entre muchas cosas más: </w:t>
       </w:r>
     </w:p>
@@ -703,10 +1233,20 @@
         <w:pStyle w:val="Normal"/>
         <w:ind w:left="707" w:right="0" w:hanging="0"/>
         <w:jc w:val="both"/>
-        <w:rPr/>
-      </w:pPr>
-      <w:r>
-        <w:rPr/>
+        <w:rPr>
+          <w:rFonts w:ascii="Bitstream Vera Sans" w:hAnsi="Bitstream Vera Sans"/>
+          <w:color w:val="000000"/>
+          <w:sz w:val="24"/>
+          <w:szCs w:val="24"/>
+        </w:rPr>
+      </w:pPr>
+      <w:r>
+        <w:rPr>
+          <w:rFonts w:ascii="Bitstream Vera Sans" w:hAnsi="Bitstream Vera Sans"/>
+          <w:color w:val="000000"/>
+          <w:sz w:val="24"/>
+          <w:szCs w:val="24"/>
+        </w:rPr>
       </w:r>
     </w:p>
     <w:p>
@@ -722,18 +1262,38 @@
         <w:spacing w:before="0" w:after="0"/>
         <w:ind w:left="707" w:right="0" w:hanging="283"/>
         <w:jc w:val="both"/>
-        <w:rPr/>
-      </w:pPr>
-      <w:hyperlink r:id="rId10" w:tgtFrame="_blank">
+        <w:rPr>
+          <w:rFonts w:ascii="Bitstream Vera Sans" w:hAnsi="Bitstream Vera Sans"/>
+          <w:b/>
+          <w:bCs/>
+          <w:color w:val="000000"/>
+          <w:sz w:val="24"/>
+          <w:szCs w:val="24"/>
+        </w:rPr>
+      </w:pPr>
+      <w:hyperlink r:id="rId10">
         <w:r>
           <w:rPr>
             <w:rStyle w:val="EnlacedeInternet"/>
+            <w:rFonts w:ascii="Bitstream Vera Sans" w:hAnsi="Bitstream Vera Sans"/>
+            <w:b/>
+            <w:bCs/>
+            <w:color w:val="000000"/>
+            <w:sz w:val="24"/>
+            <w:szCs w:val="24"/>
           </w:rPr>
           <w:t>Introducción: instalación y uso de Composer</w:t>
         </w:r>
       </w:hyperlink>
       <w:r>
-        <w:rPr/>
+        <w:rPr>
+          <w:rFonts w:ascii="Bitstream Vera Sans" w:hAnsi="Bitstream Vera Sans"/>
+          <w:b/>
+          <w:bCs/>
+          <w:color w:val="000000"/>
+          <w:sz w:val="24"/>
+          <w:szCs w:val="24"/>
+        </w:rPr>
         <w:t xml:space="preserve">. </w:t>
       </w:r>
     </w:p>
@@ -749,22 +1309,47 @@
         </w:tabs>
         <w:ind w:left="707" w:right="0" w:hanging="283"/>
         <w:jc w:val="both"/>
-        <w:rPr/>
-      </w:pPr>
-      <w:r>
-        <w:rPr/>
+        <w:rPr>
+          <w:rFonts w:ascii="Bitstream Vera Sans" w:hAnsi="Bitstream Vera Sans"/>
+          <w:b/>
+          <w:bCs/>
+          <w:color w:val="000000"/>
+          <w:sz w:val="24"/>
+          <w:szCs w:val="24"/>
+        </w:rPr>
+      </w:pPr>
+      <w:r>
+        <w:rPr>
+          <w:rFonts w:ascii="Bitstream Vera Sans" w:hAnsi="Bitstream Vera Sans"/>
+          <w:color w:val="000000"/>
+          <w:sz w:val="24"/>
+          <w:szCs w:val="24"/>
+        </w:rPr>
         <w:t xml:space="preserve">y más artículos en la serie: </w:t>
       </w:r>
-      <w:hyperlink r:id="rId11" w:tgtFrame="_blank">
+      <w:hyperlink r:id="rId11">
         <w:r>
           <w:rPr>
             <w:rStyle w:val="EnlacedeInternet"/>
+            <w:rFonts w:ascii="Bitstream Vera Sans" w:hAnsi="Bitstream Vera Sans"/>
+            <w:b/>
+            <w:bCs/>
+            <w:color w:val="000000"/>
+            <w:sz w:val="24"/>
+            <w:szCs w:val="24"/>
           </w:rPr>
           <w:t>Composer, el gestor de dependencias de PHP</w:t>
         </w:r>
       </w:hyperlink>
       <w:r>
-        <w:rPr/>
+        <w:rPr>
+          <w:rFonts w:ascii="Bitstream Vera Sans" w:hAnsi="Bitstream Vera Sans"/>
+          <w:b/>
+          <w:bCs/>
+          <w:color w:val="000000"/>
+          <w:sz w:val="24"/>
+          <w:szCs w:val="24"/>
+        </w:rPr>
         <w:t xml:space="preserve">. </w:t>
       </w:r>
     </w:p>
@@ -772,10 +1357,20 @@
       <w:pPr>
         <w:pStyle w:val="Encabezado3"/>
         <w:jc w:val="both"/>
-        <w:rPr/>
-      </w:pPr>
-      <w:r>
-        <w:rPr/>
+        <w:rPr>
+          <w:rFonts w:ascii="Bitstream Vera Sans" w:hAnsi="Bitstream Vera Sans"/>
+          <w:color w:val="000000"/>
+          <w:sz w:val="24"/>
+          <w:szCs w:val="24"/>
+        </w:rPr>
+      </w:pPr>
+      <w:r>
+        <w:rPr>
+          <w:rFonts w:ascii="Bitstream Vera Sans" w:hAnsi="Bitstream Vera Sans"/>
+          <w:color w:val="000000"/>
+          <w:sz w:val="24"/>
+          <w:szCs w:val="24"/>
+        </w:rPr>
         <w:t>Material relacionado</w:t>
       </w:r>
     </w:p>
@@ -792,22 +1387,43 @@
         <w:spacing w:before="0" w:after="0"/>
         <w:ind w:left="707" w:right="0" w:hanging="283"/>
         <w:jc w:val="both"/>
-        <w:rPr/>
-      </w:pPr>
-      <w:r>
-        <w:rPr/>
+        <w:rPr>
+          <w:rFonts w:ascii="Bitstream Vera Sans" w:hAnsi="Bitstream Vera Sans"/>
+          <w:color w:val="000000"/>
+          <w:sz w:val="24"/>
+          <w:szCs w:val="24"/>
+        </w:rPr>
+      </w:pPr>
+      <w:r>
+        <w:rPr>
+          <w:rFonts w:ascii="Bitstream Vera Sans" w:hAnsi="Bitstream Vera Sans"/>
+          <w:color w:val="000000"/>
+          <w:sz w:val="24"/>
+          <w:szCs w:val="24"/>
+        </w:rPr>
         <w:t xml:space="preserve">Documentación de Laravel en su </w:t>
       </w:r>
-      <w:hyperlink r:id="rId12" w:tgtFrame="_blank">
+      <w:hyperlink r:id="rId12">
         <w:r>
           <w:rPr>
             <w:rStyle w:val="EnlacedeInternet"/>
+            <w:rFonts w:ascii="Bitstream Vera Sans" w:hAnsi="Bitstream Vera Sans"/>
+            <w:b/>
+            <w:bCs/>
+            <w:color w:val="000000"/>
+            <w:sz w:val="24"/>
+            <w:szCs w:val="24"/>
           </w:rPr>
           <w:t>sitio oficial</w:t>
         </w:r>
       </w:hyperlink>
       <w:r>
-        <w:rPr/>
+        <w:rPr>
+          <w:rFonts w:ascii="Bitstream Vera Sans" w:hAnsi="Bitstream Vera Sans"/>
+          <w:color w:val="000000"/>
+          <w:sz w:val="24"/>
+          <w:szCs w:val="24"/>
+        </w:rPr>
         <w:t xml:space="preserve"> (en inglés). </w:t>
       </w:r>
     </w:p>
@@ -824,23 +1440,55 @@
         <w:spacing w:before="0" w:after="0"/>
         <w:ind w:left="707" w:right="0" w:hanging="283"/>
         <w:jc w:val="both"/>
-        <w:rPr/>
-      </w:pPr>
-      <w:r>
-        <w:rPr/>
+        <w:rPr>
+          <w:rFonts w:ascii="Bitstream Vera Sans" w:hAnsi="Bitstream Vera Sans"/>
+          <w:color w:val="000000"/>
+          <w:sz w:val="24"/>
+          <w:szCs w:val="24"/>
+        </w:rPr>
+      </w:pPr>
+      <w:r>
+        <w:rPr>
+          <w:rFonts w:ascii="Bitstream Vera Sans" w:hAnsi="Bitstream Vera Sans"/>
+          <w:color w:val="000000"/>
+          <w:sz w:val="24"/>
+          <w:szCs w:val="24"/>
+        </w:rPr>
         <w:t xml:space="preserve">El proceso de liberación de las versiones de Laravel en el sitio </w:t>
       </w:r>
-      <w:hyperlink r:id="rId13" w:tgtFrame="_blank">
+      <w:hyperlink r:id="rId13">
         <w:r>
           <w:rPr>
             <w:rStyle w:val="EnlacedeInternet"/>
+            <w:rFonts w:ascii="Bitstream Vera Sans" w:hAnsi="Bitstream Vera Sans"/>
+            <w:b/>
+            <w:bCs/>
+            <w:color w:val="000000"/>
+            <w:sz w:val="24"/>
+            <w:szCs w:val="24"/>
           </w:rPr>
           <w:t>Laravel News</w:t>
         </w:r>
       </w:hyperlink>
       <w:r>
-        <w:rPr/>
-        <w:t xml:space="preserve">. </w:t>
+        <w:rPr>
+          <w:rFonts w:ascii="Bitstream Vera Sans" w:hAnsi="Bitstream Vera Sans"/>
+          <w:b/>
+          <w:bCs/>
+          <w:color w:val="000000"/>
+          <w:sz w:val="24"/>
+          <w:szCs w:val="24"/>
+        </w:rPr>
+        <w:t>.</w:t>
+      </w:r>
+      <w:r>
+        <w:rPr>
+          <w:rFonts w:ascii="Bitstream Vera Sans" w:hAnsi="Bitstream Vera Sans"/>
+          <w:color w:val="000000"/>
+          <w:sz w:val="24"/>
+          <w:szCs w:val="24"/>
+        </w:rPr>
+        <w:t xml:space="preserve"> </w:t>
       </w:r>
     </w:p>
     <w:p>
@@ -855,34 +1503,72 @@
         </w:tabs>
         <w:ind w:left="707" w:right="0" w:hanging="283"/>
         <w:jc w:val="both"/>
-        <w:rPr/>
-      </w:pPr>
-      <w:r>
-        <w:rPr/>
+        <w:rPr>
+          <w:rFonts w:ascii="Bitstream Vera Sans" w:hAnsi="Bitstream Vera Sans"/>
+          <w:b/>
+          <w:bCs/>
+          <w:color w:val="000000"/>
+          <w:sz w:val="24"/>
+          <w:szCs w:val="24"/>
+        </w:rPr>
+      </w:pPr>
+      <w:r>
+        <w:rPr>
+          <w:rFonts w:ascii="Bitstream Vera Sans" w:hAnsi="Bitstream Vera Sans"/>
+          <w:color w:val="000000"/>
+          <w:sz w:val="24"/>
+          <w:szCs w:val="24"/>
+        </w:rPr>
         <w:t xml:space="preserve">Sitio oficial de </w:t>
       </w:r>
-      <w:hyperlink r:id="rId14" w:tgtFrame="_blank">
+      <w:hyperlink r:id="rId14">
         <w:r>
           <w:rPr>
             <w:rStyle w:val="EnlacedeInternet"/>
+            <w:rFonts w:ascii="Bitstream Vera Sans" w:hAnsi="Bitstream Vera Sans"/>
+            <w:b/>
+            <w:bCs/>
+            <w:color w:val="000000"/>
+            <w:sz w:val="24"/>
+            <w:szCs w:val="24"/>
           </w:rPr>
           <w:t>Composer</w:t>
         </w:r>
       </w:hyperlink>
       <w:r>
-        <w:rPr/>
+        <w:rPr>
+          <w:rFonts w:ascii="Bitstream Vera Sans" w:hAnsi="Bitstream Vera Sans"/>
+          <w:b/>
+          <w:bCs/>
+          <w:color w:val="000000"/>
+          <w:sz w:val="24"/>
+          <w:szCs w:val="24"/>
+        </w:rPr>
         <w:t xml:space="preserve"> y </w:t>
       </w:r>
-      <w:hyperlink r:id="rId15" w:tgtFrame="_blank">
+      <w:hyperlink r:id="rId15">
         <w:r>
           <w:rPr>
             <w:rStyle w:val="EnlacedeInternet"/>
+            <w:rFonts w:ascii="Bitstream Vera Sans" w:hAnsi="Bitstream Vera Sans"/>
+            <w:b/>
+            <w:bCs/>
+            <w:color w:val="000000"/>
+            <w:sz w:val="24"/>
+            <w:szCs w:val="24"/>
           </w:rPr>
           <w:t>página para descargar Composer</w:t>
         </w:r>
       </w:hyperlink>
       <w:r>
-        <w:rPr/>
+        <w:rPr>
+          <w:rFonts w:ascii="Bitstream Vera Sans" w:hAnsi="Bitstream Vera Sans"/>
+          <w:b/>
+          <w:bCs/>
+          <w:color w:val="000000"/>
+          <w:sz w:val="24"/>
+          <w:szCs w:val="24"/>
+        </w:rPr>
         <w:t xml:space="preserve">. </w:t>
       </w:r>
     </w:p>
@@ -890,22 +1576,47 @@
       <w:pPr>
         <w:pStyle w:val="Cuerpodetexto"/>
         <w:jc w:val="both"/>
-        <w:rPr/>
-      </w:pPr>
-      <w:r>
-        <w:rPr/>
+        <w:rPr>
+          <w:rFonts w:ascii="Bitstream Vera Sans" w:hAnsi="Bitstream Vera Sans"/>
+          <w:b/>
+          <w:bCs/>
+          <w:color w:val="000000"/>
+          <w:sz w:val="24"/>
+          <w:szCs w:val="24"/>
+        </w:rPr>
+      </w:pPr>
+      <w:r>
+        <w:rPr>
+          <w:rFonts w:ascii="Bitstream Vera Sans" w:hAnsi="Bitstream Vera Sans"/>
+          <w:color w:val="000000"/>
+          <w:sz w:val="24"/>
+          <w:szCs w:val="24"/>
+        </w:rPr>
         <w:t xml:space="preserve">Esperamos que te guste este nuevo curso para cualquier duda o comentario tienes puedes consultarnos a través de la sección de comentarios. No olvides compartirlo en las redes sociales para que como tu, otros puedan aprender sobre este framework. Además, si te interesa conocer sobre un tema específico puedes solicitarlo por </w:t>
       </w:r>
-      <w:hyperlink r:id="rId16" w:tgtFrame="_blank">
+      <w:hyperlink r:id="rId16">
         <w:r>
           <w:rPr>
             <w:rStyle w:val="EnlacedeInternet"/>
+            <w:rFonts w:ascii="Bitstream Vera Sans" w:hAnsi="Bitstream Vera Sans"/>
+            <w:b/>
+            <w:bCs/>
+            <w:color w:val="000000"/>
+            <w:sz w:val="24"/>
+            <w:szCs w:val="24"/>
           </w:rPr>
           <w:t>Teach Me</w:t>
         </w:r>
       </w:hyperlink>
       <w:r>
-        <w:rPr/>
+        <w:rPr>
+          <w:rFonts w:ascii="Bitstream Vera Sans" w:hAnsi="Bitstream Vera Sans"/>
+          <w:b/>
+          <w:bCs/>
+          <w:color w:val="000000"/>
+          <w:sz w:val="24"/>
+          <w:szCs w:val="24"/>
+        </w:rPr>
         <w:t>.</w:t>
       </w:r>
     </w:p>
@@ -913,10 +1624,20 @@
       <w:pPr>
         <w:pStyle w:val="Normal"/>
         <w:jc w:val="both"/>
-        <w:rPr/>
-      </w:pPr>
-      <w:r>
-        <w:rPr/>
+        <w:rPr>
+          <w:rFonts w:ascii="Bitstream Vera Sans" w:hAnsi="Bitstream Vera Sans"/>
+          <w:color w:val="000000"/>
+          <w:sz w:val="24"/>
+          <w:szCs w:val="24"/>
+        </w:rPr>
+      </w:pPr>
+      <w:r>
+        <w:rPr>
+          <w:rFonts w:ascii="Bitstream Vera Sans" w:hAnsi="Bitstream Vera Sans"/>
+          <w:color w:val="000000"/>
+          <w:sz w:val="24"/>
+          <w:szCs w:val="24"/>
+        </w:rPr>
       </w:r>
     </w:p>
     <w:sectPr>
@@ -926,6 +1647,7 @@
       <w:pgNumType w:fmt="decimal"/>
       <w:formProt w:val="false"/>
       <w:textDirection w:val="lrTb"/>
+      <w:docGrid w:type="default" w:linePitch="240" w:charSpace="4294961151"/>
     </w:sectPr>
   </w:body>
 </w:document>
@@ -2266,10 +2988,12 @@
     <w:pPr>
       <w:widowControl w:val="false"/>
       <w:suppressAutoHyphens w:val="true"/>
+      <w:bidi w:val="0"/>
+      <w:jc w:val="left"/>
     </w:pPr>
     <w:rPr>
       <w:rFonts w:ascii="Liberation Serif" w:hAnsi="Liberation Serif" w:eastAsia="Droid Sans Fallback" w:cs="FreeSans"/>
-      <w:color w:val="auto"/>
+      <w:color w:val="00000A"/>
       <w:sz w:val="24"/>
       <w:szCs w:val="24"/>
       <w:lang w:val="es-GT" w:eastAsia="zh-CN" w:bidi="hi-IN"/>
@@ -2278,10 +3002,8 @@
   <w:style w:type="paragraph" w:styleId="Encabezado3">
     <w:name w:val="Encabezado 3"/>
     <w:basedOn w:val="Encabezado"/>
-    <w:next w:val="Cuerpodetexto"/>
     <w:pPr>
       <w:spacing w:before="140" w:after="120"/>
-      <w:outlineLvl w:val="2"/>
       <w:outlineLvl w:val="2"/>
     </w:pPr>
     <w:rPr>
@@ -2312,6 +3034,18 @@
     <w:name w:val="Viñetas"/>
     <w:rPr>
       <w:rFonts w:ascii="OpenSymbol" w:hAnsi="OpenSymbol" w:eastAsia="OpenSymbol" w:cs="OpenSymbol"/>
+    </w:rPr>
+  </w:style>
+  <w:style w:type="character" w:styleId="ListLabel1">
+    <w:name w:val="ListLabel 1"/>
+    <w:rPr>
+      <w:rFonts w:cs="Symbol"/>
+    </w:rPr>
+  </w:style>
+  <w:style w:type="character" w:styleId="ListLabel2">
+    <w:name w:val="ListLabel 2"/>
+    <w:rPr>
+      <w:rFonts w:cs="OpenSymbol"/>
     </w:rPr>
   </w:style>
   <w:style w:type="paragraph" w:styleId="Encabezado">

</xml_diff>